<commit_message>
Added the Voucher Type to DB.
</commit_message>
<xml_diff>
--- a/documents/Kamazhi_Design_Doc_InProgress.docx
+++ b/documents/Kamazhi_Design_Doc_InProgress.docx
@@ -6,13 +6,8 @@
       <w:pPr>
         <w:pStyle w:val="Heading1"/>
       </w:pPr>
-      <w:proofErr w:type="spellStart"/>
-      <w:r>
-        <w:t>Kamazhi</w:t>
-      </w:r>
-      <w:proofErr w:type="spellEnd"/>
-      <w:r>
-        <w:t xml:space="preserve"> Account Software</w:t>
+      <w:r>
+        <w:t>Kamazhi Account Software</w:t>
       </w:r>
     </w:p>
     <w:p/>
@@ -52,8 +47,6 @@
       <w:r>
         <w:tab/>
       </w:r>
-      <w:bookmarkStart w:id="0" w:name="_GoBack"/>
-      <w:bookmarkEnd w:id="0"/>
     </w:p>
     <w:p/>
     <w:p>
@@ -87,7 +80,7 @@
             <v:path o:extrusionok="f" gradientshapeok="t" o:connecttype="rect"/>
             <o:lock v:ext="edit" aspectratio="t"/>
           </v:shapetype>
-          <v:shape id="_x0000_i1025" type="#_x0000_t75" style="width:5in;height:178.5pt">
+          <v:shape id="_x0000_i1025" type="#_x0000_t75" style="width:5in;height:178.85pt">
             <v:imagedata r:id="rId5" o:title="EntireFlow"/>
           </v:shape>
         </w:pict>
@@ -104,7 +97,7 @@
       <w:r>
         <w:lastRenderedPageBreak/>
         <w:pict>
-          <v:shape id="_x0000_i1026" type="#_x0000_t75" style="width:5in;height:178.5pt">
+          <v:shape id="_x0000_i1026" type="#_x0000_t75" style="width:5in;height:178.85pt">
             <v:imagedata r:id="rId5" o:title="EntireFlow"/>
           </v:shape>
         </w:pict>
@@ -128,7 +121,7 @@
     <w:p>
       <w:r>
         <w:pict>
-          <v:shape id="_x0000_i1027" type="#_x0000_t75" style="width:361.5pt;height:209.25pt">
+          <v:shape id="_x0000_i1027" type="#_x0000_t75" style="width:361.55pt;height:209.05pt">
             <v:imagedata r:id="rId6" o:title="image"/>
           </v:shape>
         </w:pict>
@@ -199,8 +192,8 @@
         <w:lastRenderedPageBreak/>
         <w:drawing>
           <wp:inline distT="0" distB="0" distL="0" distR="0" wp14:anchorId="3B40A9D2" wp14:editId="3ABFA78B">
-            <wp:extent cx="2686050" cy="4772025"/>
-            <wp:effectExtent l="0" t="0" r="0" b="9525"/>
+            <wp:extent cx="2402310" cy="4267933"/>
+            <wp:effectExtent l="0" t="0" r="0" b="0"/>
             <wp:docPr id="2" name="Picture 2" descr="C:\Users\sathishbabur\AppData\Local\Microsoft\Windows\INetCacheContent.Word\IMG_1978.png"/>
             <wp:cNvGraphicFramePr>
               <a:graphicFrameLocks xmlns:a="http://schemas.openxmlformats.org/drawingml/2006/main" noChangeAspect="1"/>
@@ -215,7 +208,7 @@
                     </pic:cNvPicPr>
                   </pic:nvPicPr>
                   <pic:blipFill>
-                    <a:blip r:embed="rId8">
+                    <a:blip r:embed="rId8" cstate="print">
                       <a:extLst>
                         <a:ext uri="{28A0092B-C50C-407E-A947-70E740481C1C}">
                           <a14:useLocalDpi xmlns:a14="http://schemas.microsoft.com/office/drawing/2010/main" val="0"/>
@@ -230,7 +223,7 @@
                   <pic:spPr bwMode="auto">
                     <a:xfrm>
                       <a:off x="0" y="0"/>
-                      <a:ext cx="2686050" cy="4772025"/>
+                      <a:ext cx="2402623" cy="4268489"/>
                     </a:xfrm>
                     <a:prstGeom prst="rect">
                       <a:avLst/>
@@ -251,12 +244,294 @@
       <w:r>
         <w:lastRenderedPageBreak/>
         <w:pict>
-          <v:shape id="_x0000_i1028" type="#_x0000_t75" style="width:243pt;height:431.25pt">
+          <v:shape id="_x0000_i1028" type="#_x0000_t75" style="width:243.1pt;height:431.25pt">
             <v:imagedata r:id="rId9" o:title="IMG_1979"/>
           </v:shape>
         </w:pict>
       </w:r>
     </w:p>
+    <w:p>
+      <w:pPr>
+        <w:pStyle w:val="Heading2"/>
+      </w:pPr>
+      <w:r>
+        <w:t>Task Plan</w:t>
+      </w:r>
+    </w:p>
+    <w:tbl>
+      <w:tblPr>
+        <w:tblStyle w:val="TableGrid"/>
+        <w:tblW w:w="0" w:type="auto"/>
+        <w:tblLook w:val="04A0" w:firstRow="1" w:lastRow="0" w:firstColumn="1" w:lastColumn="0" w:noHBand="0" w:noVBand="1"/>
+      </w:tblPr>
+      <w:tblGrid>
+        <w:gridCol w:w="4675"/>
+        <w:gridCol w:w="4675"/>
+      </w:tblGrid>
+      <w:tr>
+        <w:tc>
+          <w:tcPr>
+            <w:tcW w:w="4675" w:type="dxa"/>
+          </w:tcPr>
+          <w:p>
+            <w:bookmarkStart w:id="0" w:name="_GoBack"/>
+            <w:r>
+              <w:t>Home screen account information UI</w:t>
+            </w:r>
+          </w:p>
+        </w:tc>
+        <w:tc>
+          <w:tcPr>
+            <w:tcW w:w="4675" w:type="dxa"/>
+          </w:tcPr>
+          <w:p/>
+        </w:tc>
+      </w:tr>
+      <w:tr>
+        <w:tc>
+          <w:tcPr>
+            <w:tcW w:w="4675" w:type="dxa"/>
+          </w:tcPr>
+          <w:p>
+            <w:r>
+              <w:t>Home Screen Additional Information UI</w:t>
+            </w:r>
+          </w:p>
+        </w:tc>
+        <w:tc>
+          <w:tcPr>
+            <w:tcW w:w="4675" w:type="dxa"/>
+          </w:tcPr>
+          <w:p/>
+        </w:tc>
+      </w:tr>
+      <w:tr>
+        <w:tc>
+          <w:tcPr>
+            <w:tcW w:w="4675" w:type="dxa"/>
+          </w:tcPr>
+          <w:p>
+            <w:r>
+              <w:t>Expense Page UI</w:t>
+            </w:r>
+          </w:p>
+        </w:tc>
+        <w:tc>
+          <w:tcPr>
+            <w:tcW w:w="4675" w:type="dxa"/>
+          </w:tcPr>
+          <w:p/>
+        </w:tc>
+      </w:tr>
+      <w:tr>
+        <w:tc>
+          <w:tcPr>
+            <w:tcW w:w="4675" w:type="dxa"/>
+          </w:tcPr>
+          <w:p>
+            <w:r>
+              <w:t>Income Page UI</w:t>
+            </w:r>
+          </w:p>
+        </w:tc>
+        <w:tc>
+          <w:tcPr>
+            <w:tcW w:w="4675" w:type="dxa"/>
+          </w:tcPr>
+          <w:p/>
+        </w:tc>
+      </w:tr>
+      <w:tr>
+        <w:tc>
+          <w:tcPr>
+            <w:tcW w:w="4675" w:type="dxa"/>
+          </w:tcPr>
+          <w:p>
+            <w:r>
+              <w:t>Investigate Report Page UI</w:t>
+            </w:r>
+          </w:p>
+        </w:tc>
+        <w:tc>
+          <w:tcPr>
+            <w:tcW w:w="4675" w:type="dxa"/>
+          </w:tcPr>
+          <w:p/>
+        </w:tc>
+      </w:tr>
+      <w:tr>
+        <w:tc>
+          <w:tcPr>
+            <w:tcW w:w="4675" w:type="dxa"/>
+          </w:tcPr>
+          <w:p>
+            <w:r>
+              <w:t>Implement Create and Read operation for BookType and Book table.</w:t>
+            </w:r>
+          </w:p>
+        </w:tc>
+        <w:tc>
+          <w:tcPr>
+            <w:tcW w:w="4675" w:type="dxa"/>
+          </w:tcPr>
+          <w:p/>
+        </w:tc>
+      </w:tr>
+      <w:tr>
+        <w:tc>
+          <w:tcPr>
+            <w:tcW w:w="4675" w:type="dxa"/>
+          </w:tcPr>
+          <w:p>
+            <w:r>
+              <w:t>Implement Create and Read operation for Voucher Type Table</w:t>
+            </w:r>
+          </w:p>
+        </w:tc>
+        <w:tc>
+          <w:tcPr>
+            <w:tcW w:w="4675" w:type="dxa"/>
+          </w:tcPr>
+          <w:p>
+            <w:r>
+              <w:t>Achieve the basic DB functionality for BookType and Book Table.</w:t>
+            </w:r>
+          </w:p>
+          <w:p/>
+          <w:p>
+            <w:r>
+              <w:t>Note: Refer Document in the git for DB design.</w:t>
+            </w:r>
+          </w:p>
+        </w:tc>
+      </w:tr>
+      <w:tr>
+        <w:tc>
+          <w:tcPr>
+            <w:tcW w:w="4675" w:type="dxa"/>
+          </w:tcPr>
+          <w:p>
+            <w:r>
+              <w:t xml:space="preserve">Implement Create and Read </w:t>
+            </w:r>
+            <w:r>
+              <w:t>operation for Voucher</w:t>
+            </w:r>
+          </w:p>
+        </w:tc>
+        <w:tc>
+          <w:tcPr>
+            <w:tcW w:w="4675" w:type="dxa"/>
+          </w:tcPr>
+          <w:p/>
+        </w:tc>
+      </w:tr>
+      <w:tr>
+        <w:tc>
+          <w:tcPr>
+            <w:tcW w:w="4675" w:type="dxa"/>
+          </w:tcPr>
+          <w:p>
+            <w:r>
+              <w:lastRenderedPageBreak/>
+              <w:t xml:space="preserve">Implement Create and Read </w:t>
+            </w:r>
+            <w:r>
+              <w:t xml:space="preserve">operation for Voucher Info </w:t>
+            </w:r>
+          </w:p>
+        </w:tc>
+        <w:tc>
+          <w:tcPr>
+            <w:tcW w:w="4675" w:type="dxa"/>
+          </w:tcPr>
+          <w:p/>
+        </w:tc>
+      </w:tr>
+      <w:tr>
+        <w:tc>
+          <w:tcPr>
+            <w:tcW w:w="4675" w:type="dxa"/>
+          </w:tcPr>
+          <w:p>
+            <w:r>
+              <w:t>Add Expense - Integrate DB implementation with UI</w:t>
+            </w:r>
+          </w:p>
+        </w:tc>
+        <w:tc>
+          <w:tcPr>
+            <w:tcW w:w="4675" w:type="dxa"/>
+          </w:tcPr>
+          <w:p>
+            <w:r>
+              <w:t>Achieve the basic DB functionality for BookType and Book Table.</w:t>
+            </w:r>
+          </w:p>
+          <w:p/>
+          <w:p>
+            <w:r>
+              <w:t>Note: Refer Document in the git for DB design.</w:t>
+            </w:r>
+          </w:p>
+        </w:tc>
+      </w:tr>
+      <w:tr>
+        <w:tc>
+          <w:tcPr>
+            <w:tcW w:w="4675" w:type="dxa"/>
+          </w:tcPr>
+          <w:p>
+            <w:r>
+              <w:t>Add Income - Integrate DB Implementation with UI</w:t>
+            </w:r>
+          </w:p>
+        </w:tc>
+        <w:tc>
+          <w:tcPr>
+            <w:tcW w:w="4675" w:type="dxa"/>
+          </w:tcPr>
+          <w:p/>
+        </w:tc>
+      </w:tr>
+      <w:tr>
+        <w:tc>
+          <w:tcPr>
+            <w:tcW w:w="4675" w:type="dxa"/>
+          </w:tcPr>
+          <w:p>
+            <w:r>
+              <w:t>Show the avaliable balance in the Home screen.</w:t>
+            </w:r>
+          </w:p>
+        </w:tc>
+        <w:tc>
+          <w:tcPr>
+            <w:tcW w:w="4675" w:type="dxa"/>
+          </w:tcPr>
+          <w:p/>
+        </w:tc>
+      </w:tr>
+      <w:tr>
+        <w:tc>
+          <w:tcPr>
+            <w:tcW w:w="4675" w:type="dxa"/>
+          </w:tcPr>
+          <w:p>
+            <w:r>
+              <w:t>Show the basic report of income and expenses.</w:t>
+            </w:r>
+          </w:p>
+        </w:tc>
+        <w:tc>
+          <w:tcPr>
+            <w:tcW w:w="4675" w:type="dxa"/>
+          </w:tcPr>
+          <w:p/>
+        </w:tc>
+      </w:tr>
+      <w:bookmarkEnd w:id="0"/>
+    </w:tbl>
     <w:p/>
     <w:sectPr>
       <w:pgSz w:w="12240" w:h="15840"/>
@@ -869,6 +1144,25 @@
       <w:contextualSpacing/>
     </w:pPr>
   </w:style>
+  <w:style w:type="table" w:styleId="TableGrid">
+    <w:name w:val="Table Grid"/>
+    <w:basedOn w:val="TableNormal"/>
+    <w:uiPriority w:val="39"/>
+    <w:rsid w:val="00D143D4"/>
+    <w:pPr>
+      <w:spacing w:after="0" w:line="240" w:lineRule="auto"/>
+    </w:pPr>
+    <w:tblPr>
+      <w:tblBorders>
+        <w:top w:val="single" w:sz="4" w:space="0" w:color="auto"/>
+        <w:left w:val="single" w:sz="4" w:space="0" w:color="auto"/>
+        <w:bottom w:val="single" w:sz="4" w:space="0" w:color="auto"/>
+        <w:right w:val="single" w:sz="4" w:space="0" w:color="auto"/>
+        <w:insideH w:val="single" w:sz="4" w:space="0" w:color="auto"/>
+        <w:insideV w:val="single" w:sz="4" w:space="0" w:color="auto"/>
+      </w:tblBorders>
+    </w:tblPr>
+  </w:style>
 </w:styles>
 </file>
 

</xml_diff>

<commit_message>
Update the Design document and removed the source to work on the new source.
</commit_message>
<xml_diff>
--- a/documents/Kamazhi_Design_Doc_InProgress.docx
+++ b/documents/Kamazhi_Design_Doc_InProgress.docx
@@ -1,6 +1,6 @@
 
 <file path=word/document.xml><?xml version="1.0" encoding="utf-8"?>
-<w:document xmlns:wpc="http://schemas.microsoft.com/office/word/2010/wordprocessingCanvas" xmlns:cx="http://schemas.microsoft.com/office/drawing/2014/chartex" xmlns:cx1="http://schemas.microsoft.com/office/drawing/2015/9/8/chartex" xmlns:cx2="http://schemas.microsoft.com/office/drawing/2015/10/21/chartex" xmlns:cx3="http://schemas.microsoft.com/office/drawing/2016/5/9/chartex" xmlns:cx4="http://schemas.microsoft.com/office/drawing/2016/5/10/chartex" xmlns:cx5="http://schemas.microsoft.com/office/drawing/2016/5/11/chartex" xmlns:mc="http://schemas.openxmlformats.org/markup-compatibility/2006" xmlns:o="urn:schemas-microsoft-com:office:office" xmlns:r="http://schemas.openxmlformats.org/officeDocument/2006/relationships" xmlns:m="http://schemas.openxmlformats.org/officeDocument/2006/math" xmlns:v="urn:schemas-microsoft-com:vml" xmlns:wp14="http://schemas.microsoft.com/office/word/2010/wordprocessingDrawing" xmlns:wp="http://schemas.openxmlformats.org/drawingml/2006/wordprocessingDrawing" xmlns:w10="urn:schemas-microsoft-com:office:word" xmlns:w="http://schemas.openxmlformats.org/wordprocessingml/2006/main" xmlns:w14="http://schemas.microsoft.com/office/word/2010/wordml" xmlns:w15="http://schemas.microsoft.com/office/word/2012/wordml" xmlns:w16se="http://schemas.microsoft.com/office/word/2015/wordml/symex" xmlns:wpg="http://schemas.microsoft.com/office/word/2010/wordprocessingGroup" xmlns:wpi="http://schemas.microsoft.com/office/word/2010/wordprocessingInk" xmlns:wne="http://schemas.microsoft.com/office/word/2006/wordml" xmlns:wps="http://schemas.microsoft.com/office/word/2010/wordprocessingShape" mc:Ignorable="w14 w15 w16se wp14">
+<w:document xmlns:wpc="http://schemas.microsoft.com/office/word/2010/wordprocessingCanvas" xmlns:cx="http://schemas.microsoft.com/office/drawing/2014/chartex" xmlns:cx1="http://schemas.microsoft.com/office/drawing/2015/9/8/chartex" xmlns:cx2="http://schemas.microsoft.com/office/drawing/2015/10/21/chartex" xmlns:cx3="http://schemas.microsoft.com/office/drawing/2016/5/9/chartex" xmlns:cx4="http://schemas.microsoft.com/office/drawing/2016/5/10/chartex" xmlns:cx5="http://schemas.microsoft.com/office/drawing/2016/5/11/chartex" xmlns:cx6="http://schemas.microsoft.com/office/drawing/2016/5/12/chartex" xmlns:cx7="http://schemas.microsoft.com/office/drawing/2016/5/13/chartex" xmlns:cx8="http://schemas.microsoft.com/office/drawing/2016/5/14/chartex" xmlns:mc="http://schemas.openxmlformats.org/markup-compatibility/2006" xmlns:aink="http://schemas.microsoft.com/office/drawing/2016/ink" xmlns:am3d="http://schemas.microsoft.com/office/drawing/2017/model3d" xmlns:o="urn:schemas-microsoft-com:office:office" xmlns:r="http://schemas.openxmlformats.org/officeDocument/2006/relationships" xmlns:m="http://schemas.openxmlformats.org/officeDocument/2006/math" xmlns:v="urn:schemas-microsoft-com:vml" xmlns:wp14="http://schemas.microsoft.com/office/word/2010/wordprocessingDrawing" xmlns:wp="http://schemas.openxmlformats.org/drawingml/2006/wordprocessingDrawing" xmlns:w10="urn:schemas-microsoft-com:office:word" xmlns:w="http://schemas.openxmlformats.org/wordprocessingml/2006/main" xmlns:w14="http://schemas.microsoft.com/office/word/2010/wordml" xmlns:w15="http://schemas.microsoft.com/office/word/2012/wordml" xmlns:w16se="http://schemas.microsoft.com/office/word/2015/wordml/symex" xmlns:wpg="http://schemas.microsoft.com/office/word/2010/wordprocessingGroup" xmlns:wpi="http://schemas.microsoft.com/office/word/2010/wordprocessingInk" xmlns:wne="http://schemas.microsoft.com/office/word/2006/wordml" xmlns:wps="http://schemas.microsoft.com/office/word/2010/wordprocessingShape" mc:Ignorable="w14 w15 w16se wp14">
   <w:body>
     <w:p>
       <w:pPr>
@@ -22,30 +22,6 @@
     <w:p>
       <w:r>
         <w:t>This is the simple Double Entry system account software for both mobile and web environment.</w:t>
-      </w:r>
-    </w:p>
-    <w:p/>
-    <w:p>
-      <w:r>
-        <w:t>Login Screen</w:t>
-      </w:r>
-    </w:p>
-    <w:p>
-      <w:pPr>
-        <w:pStyle w:val="ListParagraph"/>
-        <w:numPr>
-          <w:ilvl w:val="0"/>
-          <w:numId w:val="1"/>
-        </w:numPr>
-      </w:pPr>
-      <w:r>
-        <w:t xml:space="preserve">As a user, I want </w:t>
-      </w:r>
-      <w:r>
-        <w:t>x</w:t>
-      </w:r>
-      <w:r>
-        <w:tab/>
       </w:r>
     </w:p>
     <w:p/>
@@ -80,31 +56,39 @@
             <v:path o:extrusionok="f" gradientshapeok="t" o:connecttype="rect"/>
             <o:lock v:ext="edit" aspectratio="t"/>
           </v:shapetype>
-          <v:shape id="_x0000_i1025" type="#_x0000_t75" style="width:5in;height:178.85pt">
+          <v:shape id="_x0000_i1025" type="#_x0000_t75" style="width:5in;height:178.9pt">
             <v:imagedata r:id="rId5" o:title="EntireFlow"/>
+          </v:shape>
+        </w:pict>
+      </w:r>
+    </w:p>
+    <w:p>
+      <w:pPr>
+        <w:pStyle w:val="Heading2"/>
+      </w:pPr>
+      <w:r>
+        <w:t>Database Design</w:t>
+      </w:r>
+    </w:p>
+    <w:p>
+      <w:r>
+        <w:pict>
+          <v:shape id="_x0000_i1026" type="#_x0000_t75" style="width:349.5pt;height:175pt">
+            <v:imagedata r:id="rId6" o:title="image" cropbottom="10661f" cropright="2122f"/>
           </v:shape>
         </w:pict>
       </w:r>
     </w:p>
     <w:p/>
     <w:p>
-      <w:r>
-        <w:t>Database Diagram</w:t>
-      </w:r>
-    </w:p>
-    <w:p/>
-    <w:p>
-      <w:r>
-        <w:lastRenderedPageBreak/>
-        <w:pict>
-          <v:shape id="_x0000_i1026" type="#_x0000_t75" style="width:5in;height:178.85pt">
-            <v:imagedata r:id="rId5" o:title="EntireFlow"/>
-          </v:shape>
-        </w:pict>
-      </w:r>
-    </w:p>
-    <w:p/>
-    <w:p>
+      <w:pPr>
+        <w:rPr>
+          <w:rFonts w:asciiTheme="majorHAnsi" w:eastAsiaTheme="majorEastAsia" w:hAnsiTheme="majorHAnsi" w:cstheme="majorBidi"/>
+          <w:color w:val="2E74B5" w:themeColor="accent1" w:themeShade="BF"/>
+          <w:sz w:val="26"/>
+          <w:szCs w:val="26"/>
+        </w:rPr>
+      </w:pPr>
       <w:r>
         <w:br w:type="page"/>
       </w:r>
@@ -115,141 +99,420 @@
       </w:pPr>
       <w:r>
         <w:lastRenderedPageBreak/>
-        <w:t>Database Design</w:t>
-      </w:r>
-    </w:p>
-    <w:p>
-      <w:r>
-        <w:pict>
-          <v:shape id="_x0000_i1027" type="#_x0000_t75" style="width:361.55pt;height:209.05pt">
-            <v:imagedata r:id="rId6" o:title="image"/>
-          </v:shape>
-        </w:pict>
-      </w:r>
-    </w:p>
-    <w:p>
-      <w:pPr>
-        <w:pStyle w:val="Heading2"/>
-      </w:pPr>
-      <w:r>
         <w:t>Mobile App Sample Screen Shots</w:t>
       </w:r>
     </w:p>
+    <w:tbl>
+      <w:tblPr>
+        <w:tblStyle w:val="TableGrid"/>
+        <w:tblW w:w="0" w:type="auto"/>
+        <w:tblLook w:val="04A0" w:firstRow="1" w:lastRow="0" w:firstColumn="1" w:lastColumn="0" w:noHBand="0" w:noVBand="1"/>
+      </w:tblPr>
+      <w:tblGrid>
+        <w:gridCol w:w="2155"/>
+        <w:gridCol w:w="7195"/>
+      </w:tblGrid>
+      <w:tr>
+        <w:tc>
+          <w:tcPr>
+            <w:tcW w:w="2155" w:type="dxa"/>
+          </w:tcPr>
+          <w:p>
+            <w:r>
+              <w:rPr>
+                <w:noProof/>
+              </w:rPr>
+              <w:drawing>
+                <wp:inline distT="0" distB="0" distL="0" distR="0" wp14:anchorId="184BBB41" wp14:editId="2C5B70F3">
+                  <wp:extent cx="1101578" cy="1955409"/>
+                  <wp:effectExtent l="0" t="0" r="3810" b="6985"/>
+                  <wp:docPr id="1" name="Picture 1"/>
+                  <wp:cNvGraphicFramePr>
+                    <a:graphicFrameLocks xmlns:a="http://schemas.openxmlformats.org/drawingml/2006/main" noChangeAspect="1"/>
+                  </wp:cNvGraphicFramePr>
+                  <a:graphic xmlns:a="http://schemas.openxmlformats.org/drawingml/2006/main">
+                    <a:graphicData uri="http://schemas.openxmlformats.org/drawingml/2006/picture">
+                      <pic:pic xmlns:pic="http://schemas.openxmlformats.org/drawingml/2006/picture">
+                        <pic:nvPicPr>
+                          <pic:cNvPr id="1" name="IMG_1977.PNG"/>
+                          <pic:cNvPicPr/>
+                        </pic:nvPicPr>
+                        <pic:blipFill>
+                          <a:blip r:embed="rId7" cstate="print">
+                            <a:extLst>
+                              <a:ext uri="{28A0092B-C50C-407E-A947-70E740481C1C}">
+                                <a14:useLocalDpi xmlns:a14="http://schemas.microsoft.com/office/drawing/2010/main" val="0"/>
+                              </a:ext>
+                            </a:extLst>
+                          </a:blip>
+                          <a:stretch>
+                            <a:fillRect/>
+                          </a:stretch>
+                        </pic:blipFill>
+                        <pic:spPr>
+                          <a:xfrm>
+                            <a:off x="0" y="0"/>
+                            <a:ext cx="1121156" cy="1990161"/>
+                          </a:xfrm>
+                          <a:prstGeom prst="rect">
+                            <a:avLst/>
+                          </a:prstGeom>
+                        </pic:spPr>
+                      </pic:pic>
+                    </a:graphicData>
+                  </a:graphic>
+                </wp:inline>
+              </w:drawing>
+            </w:r>
+          </w:p>
+          <w:p>
+            <w:r>
+              <w:rPr>
+                <w:noProof/>
+              </w:rPr>
+              <w:drawing>
+                <wp:inline distT="0" distB="0" distL="0" distR="0" wp14:anchorId="331888C2" wp14:editId="4F434F12">
+                  <wp:extent cx="1097280" cy="1947672"/>
+                  <wp:effectExtent l="0" t="0" r="7620" b="0"/>
+                  <wp:docPr id="3" name="Picture 3" descr="IMG_1979"/>
+                  <wp:cNvGraphicFramePr>
+                    <a:graphicFrameLocks xmlns:a="http://schemas.openxmlformats.org/drawingml/2006/main" noChangeAspect="1"/>
+                  </wp:cNvGraphicFramePr>
+                  <a:graphic xmlns:a="http://schemas.openxmlformats.org/drawingml/2006/main">
+                    <a:graphicData uri="http://schemas.openxmlformats.org/drawingml/2006/picture">
+                      <pic:pic xmlns:pic="http://schemas.openxmlformats.org/drawingml/2006/picture">
+                        <pic:nvPicPr>
+                          <pic:cNvPr id="0" name="Picture 11" descr="IMG_1979"/>
+                          <pic:cNvPicPr>
+                            <a:picLocks noChangeAspect="1" noChangeArrowheads="1"/>
+                          </pic:cNvPicPr>
+                        </pic:nvPicPr>
+                        <pic:blipFill>
+                          <a:blip r:embed="rId8" cstate="print">
+                            <a:extLst>
+                              <a:ext uri="{28A0092B-C50C-407E-A947-70E740481C1C}">
+                                <a14:useLocalDpi xmlns:a14="http://schemas.microsoft.com/office/drawing/2010/main" val="0"/>
+                              </a:ext>
+                            </a:extLst>
+                          </a:blip>
+                          <a:srcRect/>
+                          <a:stretch>
+                            <a:fillRect/>
+                          </a:stretch>
+                        </pic:blipFill>
+                        <pic:spPr bwMode="auto">
+                          <a:xfrm>
+                            <a:off x="0" y="0"/>
+                            <a:ext cx="1097280" cy="1947672"/>
+                          </a:xfrm>
+                          <a:prstGeom prst="rect">
+                            <a:avLst/>
+                          </a:prstGeom>
+                          <a:noFill/>
+                          <a:ln>
+                            <a:noFill/>
+                          </a:ln>
+                        </pic:spPr>
+                      </pic:pic>
+                    </a:graphicData>
+                  </a:graphic>
+                </wp:inline>
+              </w:drawing>
+            </w:r>
+          </w:p>
+        </w:tc>
+        <w:tc>
+          <w:tcPr>
+            <w:tcW w:w="7195" w:type="dxa"/>
+          </w:tcPr>
+          <w:p>
+            <w:r>
+              <w:rPr>
+                <w:noProof/>
+              </w:rPr>
+              <w:drawing>
+                <wp:inline distT="0" distB="0" distL="0" distR="0" wp14:anchorId="440F91AC" wp14:editId="24544C80">
+                  <wp:extent cx="1097280" cy="1956816"/>
+                  <wp:effectExtent l="0" t="0" r="7620" b="5715"/>
+                  <wp:docPr id="2" name="Picture 2" descr="C:\Users\sathishbabur\AppData\Local\Microsoft\Windows\INetCacheContent.Word\IMG_1978.png"/>
+                  <wp:cNvGraphicFramePr>
+                    <a:graphicFrameLocks xmlns:a="http://schemas.openxmlformats.org/drawingml/2006/main" noChangeAspect="1"/>
+                  </wp:cNvGraphicFramePr>
+                  <a:graphic xmlns:a="http://schemas.openxmlformats.org/drawingml/2006/main">
+                    <a:graphicData uri="http://schemas.openxmlformats.org/drawingml/2006/picture">
+                      <pic:pic xmlns:pic="http://schemas.openxmlformats.org/drawingml/2006/picture">
+                        <pic:nvPicPr>
+                          <pic:cNvPr id="0" name="Picture 13" descr="C:\Users\sathishbabur\AppData\Local\Microsoft\Windows\INetCacheContent.Word\IMG_1978.png"/>
+                          <pic:cNvPicPr>
+                            <a:picLocks noChangeAspect="1" noChangeArrowheads="1"/>
+                          </pic:cNvPicPr>
+                        </pic:nvPicPr>
+                        <pic:blipFill>
+                          <a:blip r:embed="rId9" cstate="print">
+                            <a:extLst>
+                              <a:ext uri="{28A0092B-C50C-407E-A947-70E740481C1C}">
+                                <a14:useLocalDpi xmlns:a14="http://schemas.microsoft.com/office/drawing/2010/main" val="0"/>
+                              </a:ext>
+                            </a:extLst>
+                          </a:blip>
+                          <a:srcRect/>
+                          <a:stretch>
+                            <a:fillRect/>
+                          </a:stretch>
+                        </pic:blipFill>
+                        <pic:spPr bwMode="auto">
+                          <a:xfrm>
+                            <a:off x="0" y="0"/>
+                            <a:ext cx="1097280" cy="1956816"/>
+                          </a:xfrm>
+                          <a:prstGeom prst="rect">
+                            <a:avLst/>
+                          </a:prstGeom>
+                          <a:noFill/>
+                          <a:ln>
+                            <a:noFill/>
+                          </a:ln>
+                        </pic:spPr>
+                      </pic:pic>
+                    </a:graphicData>
+                  </a:graphic>
+                </wp:inline>
+              </w:drawing>
+            </w:r>
+            <w:r>
+              <w:rPr>
+                <w:noProof/>
+              </w:rPr>
+              <w:drawing>
+                <wp:inline distT="0" distB="0" distL="0" distR="0">
+                  <wp:extent cx="1097280" cy="1956816"/>
+                  <wp:effectExtent l="0" t="0" r="7620" b="5715"/>
+                  <wp:docPr id="4" name="Picture 4" descr="C:\Users\sathishbabur\AppData\Local\Microsoft\Windows\INetCache\Content.Word\Home.jpeg"/>
+                  <wp:cNvGraphicFramePr>
+                    <a:graphicFrameLocks xmlns:a="http://schemas.openxmlformats.org/drawingml/2006/main" noChangeAspect="1"/>
+                  </wp:cNvGraphicFramePr>
+                  <a:graphic xmlns:a="http://schemas.openxmlformats.org/drawingml/2006/main">
+                    <a:graphicData uri="http://schemas.openxmlformats.org/drawingml/2006/picture">
+                      <pic:pic xmlns:pic="http://schemas.openxmlformats.org/drawingml/2006/picture">
+                        <pic:nvPicPr>
+                          <pic:cNvPr id="0" name="Picture 12" descr="C:\Users\sathishbabur\AppData\Local\Microsoft\Windows\INetCache\Content.Word\Home.jpeg"/>
+                          <pic:cNvPicPr>
+                            <a:picLocks noChangeAspect="1" noChangeArrowheads="1"/>
+                          </pic:cNvPicPr>
+                        </pic:nvPicPr>
+                        <pic:blipFill>
+                          <a:blip r:embed="rId10" cstate="print">
+                            <a:extLst>
+                              <a:ext uri="{28A0092B-C50C-407E-A947-70E740481C1C}">
+                                <a14:useLocalDpi xmlns:a14="http://schemas.microsoft.com/office/drawing/2010/main" val="0"/>
+                              </a:ext>
+                            </a:extLst>
+                          </a:blip>
+                          <a:srcRect/>
+                          <a:stretch>
+                            <a:fillRect/>
+                          </a:stretch>
+                        </pic:blipFill>
+                        <pic:spPr bwMode="auto">
+                          <a:xfrm flipV="1">
+                            <a:off x="0" y="0"/>
+                            <a:ext cx="1097280" cy="1956816"/>
+                          </a:xfrm>
+                          <a:prstGeom prst="rect">
+                            <a:avLst/>
+                          </a:prstGeom>
+                          <a:noFill/>
+                          <a:ln>
+                            <a:noFill/>
+                          </a:ln>
+                        </pic:spPr>
+                      </pic:pic>
+                    </a:graphicData>
+                  </a:graphic>
+                </wp:inline>
+              </w:drawing>
+            </w:r>
+            <w:r>
+              <w:rPr>
+                <w:noProof/>
+              </w:rPr>
+              <w:drawing>
+                <wp:inline distT="0" distB="0" distL="0" distR="0">
+                  <wp:extent cx="1097280" cy="1956816"/>
+                  <wp:effectExtent l="0" t="0" r="7620" b="5715"/>
+                  <wp:docPr id="5" name="Picture 5" descr="C:\Users\sathishbabur\AppData\Local\Microsoft\Windows\INetCache\Content.Word\Category.jpeg"/>
+                  <wp:cNvGraphicFramePr>
+                    <a:graphicFrameLocks xmlns:a="http://schemas.openxmlformats.org/drawingml/2006/main" noChangeAspect="1"/>
+                  </wp:cNvGraphicFramePr>
+                  <a:graphic xmlns:a="http://schemas.openxmlformats.org/drawingml/2006/main">
+                    <a:graphicData uri="http://schemas.openxmlformats.org/drawingml/2006/picture">
+                      <pic:pic xmlns:pic="http://schemas.openxmlformats.org/drawingml/2006/picture">
+                        <pic:nvPicPr>
+                          <pic:cNvPr id="0" name="Picture 13" descr="C:\Users\sathishbabur\AppData\Local\Microsoft\Windows\INetCache\Content.Word\Category.jpeg"/>
+                          <pic:cNvPicPr>
+                            <a:picLocks noChangeAspect="1" noChangeArrowheads="1"/>
+                          </pic:cNvPicPr>
+                        </pic:nvPicPr>
+                        <pic:blipFill>
+                          <a:blip r:embed="rId11" cstate="print">
+                            <a:extLst>
+                              <a:ext uri="{28A0092B-C50C-407E-A947-70E740481C1C}">
+                                <a14:useLocalDpi xmlns:a14="http://schemas.microsoft.com/office/drawing/2010/main" val="0"/>
+                              </a:ext>
+                            </a:extLst>
+                          </a:blip>
+                          <a:srcRect/>
+                          <a:stretch>
+                            <a:fillRect/>
+                          </a:stretch>
+                        </pic:blipFill>
+                        <pic:spPr bwMode="auto">
+                          <a:xfrm>
+                            <a:off x="0" y="0"/>
+                            <a:ext cx="1097280" cy="1956816"/>
+                          </a:xfrm>
+                          <a:prstGeom prst="rect">
+                            <a:avLst/>
+                          </a:prstGeom>
+                          <a:noFill/>
+                          <a:ln>
+                            <a:noFill/>
+                          </a:ln>
+                        </pic:spPr>
+                      </pic:pic>
+                    </a:graphicData>
+                  </a:graphic>
+                </wp:inline>
+              </w:drawing>
+            </w:r>
+            <w:r>
+              <w:rPr>
+                <w:noProof/>
+              </w:rPr>
+              <w:drawing>
+                <wp:inline distT="0" distB="0" distL="0" distR="0">
+                  <wp:extent cx="1097280" cy="1956816"/>
+                  <wp:effectExtent l="0" t="0" r="7620" b="5715"/>
+                  <wp:docPr id="6" name="Picture 6" descr="C:\Users\sathishbabur\AppData\Local\Microsoft\Windows\INetCache\Content.Word\Expense.jpeg"/>
+                  <wp:cNvGraphicFramePr>
+                    <a:graphicFrameLocks xmlns:a="http://schemas.openxmlformats.org/drawingml/2006/main" noChangeAspect="1"/>
+                  </wp:cNvGraphicFramePr>
+                  <a:graphic xmlns:a="http://schemas.openxmlformats.org/drawingml/2006/main">
+                    <a:graphicData uri="http://schemas.openxmlformats.org/drawingml/2006/picture">
+                      <pic:pic xmlns:pic="http://schemas.openxmlformats.org/drawingml/2006/picture">
+                        <pic:nvPicPr>
+                          <pic:cNvPr id="0" name="Picture 14" descr="C:\Users\sathishbabur\AppData\Local\Microsoft\Windows\INetCache\Content.Word\Expense.jpeg"/>
+                          <pic:cNvPicPr>
+                            <a:picLocks noChangeAspect="1" noChangeArrowheads="1"/>
+                          </pic:cNvPicPr>
+                        </pic:nvPicPr>
+                        <pic:blipFill>
+                          <a:blip r:embed="rId12" cstate="print">
+                            <a:extLst>
+                              <a:ext uri="{28A0092B-C50C-407E-A947-70E740481C1C}">
+                                <a14:useLocalDpi xmlns:a14="http://schemas.microsoft.com/office/drawing/2010/main" val="0"/>
+                              </a:ext>
+                            </a:extLst>
+                          </a:blip>
+                          <a:srcRect/>
+                          <a:stretch>
+                            <a:fillRect/>
+                          </a:stretch>
+                        </pic:blipFill>
+                        <pic:spPr bwMode="auto">
+                          <a:xfrm>
+                            <a:off x="0" y="0"/>
+                            <a:ext cx="1097280" cy="1956816"/>
+                          </a:xfrm>
+                          <a:prstGeom prst="rect">
+                            <a:avLst/>
+                          </a:prstGeom>
+                          <a:noFill/>
+                          <a:ln>
+                            <a:noFill/>
+                          </a:ln>
+                        </pic:spPr>
+                      </pic:pic>
+                    </a:graphicData>
+                  </a:graphic>
+                </wp:inline>
+              </w:drawing>
+            </w:r>
+            <w:r>
+              <w:rPr>
+                <w:noProof/>
+              </w:rPr>
+              <w:drawing>
+                <wp:inline distT="0" distB="0" distL="0" distR="0">
+                  <wp:extent cx="1097280" cy="1956816"/>
+                  <wp:effectExtent l="0" t="0" r="7620" b="5715"/>
+                  <wp:docPr id="7" name="Picture 7" descr="C:\Users\sathishbabur\AppData\Local\Microsoft\Windows\INetCache\Content.Word\History.jpeg"/>
+                  <wp:cNvGraphicFramePr>
+                    <a:graphicFrameLocks xmlns:a="http://schemas.openxmlformats.org/drawingml/2006/main" noChangeAspect="1"/>
+                  </wp:cNvGraphicFramePr>
+                  <a:graphic xmlns:a="http://schemas.openxmlformats.org/drawingml/2006/main">
+                    <a:graphicData uri="http://schemas.openxmlformats.org/drawingml/2006/picture">
+                      <pic:pic xmlns:pic="http://schemas.openxmlformats.org/drawingml/2006/picture">
+                        <pic:nvPicPr>
+                          <pic:cNvPr id="0" name="Picture 15" descr="C:\Users\sathishbabur\AppData\Local\Microsoft\Windows\INetCache\Content.Word\History.jpeg"/>
+                          <pic:cNvPicPr>
+                            <a:picLocks noChangeAspect="1" noChangeArrowheads="1"/>
+                          </pic:cNvPicPr>
+                        </pic:nvPicPr>
+                        <pic:blipFill>
+                          <a:blip r:embed="rId13" cstate="print">
+                            <a:extLst>
+                              <a:ext uri="{28A0092B-C50C-407E-A947-70E740481C1C}">
+                                <a14:useLocalDpi xmlns:a14="http://schemas.microsoft.com/office/drawing/2010/main" val="0"/>
+                              </a:ext>
+                            </a:extLst>
+                          </a:blip>
+                          <a:srcRect/>
+                          <a:stretch>
+                            <a:fillRect/>
+                          </a:stretch>
+                        </pic:blipFill>
+                        <pic:spPr bwMode="auto">
+                          <a:xfrm>
+                            <a:off x="0" y="0"/>
+                            <a:ext cx="1097280" cy="1956816"/>
+                          </a:xfrm>
+                          <a:prstGeom prst="rect">
+                            <a:avLst/>
+                          </a:prstGeom>
+                          <a:noFill/>
+                          <a:ln>
+                            <a:noFill/>
+                          </a:ln>
+                        </pic:spPr>
+                      </pic:pic>
+                    </a:graphicData>
+                  </a:graphic>
+                </wp:inline>
+              </w:drawing>
+            </w:r>
+          </w:p>
+        </w:tc>
+      </w:tr>
+      <w:tr>
+        <w:tc>
+          <w:tcPr>
+            <w:tcW w:w="2155" w:type="dxa"/>
+          </w:tcPr>
+          <w:p/>
+        </w:tc>
+        <w:tc>
+          <w:tcPr>
+            <w:tcW w:w="7195" w:type="dxa"/>
+          </w:tcPr>
+          <w:p/>
+        </w:tc>
+      </w:tr>
+    </w:tbl>
     <w:p/>
-    <w:p>
-      <w:r>
-        <w:rPr>
-          <w:noProof/>
-        </w:rPr>
-        <w:drawing>
-          <wp:inline distT="0" distB="0" distL="0" distR="0">
-            <wp:extent cx="1818324" cy="3227705"/>
-            <wp:effectExtent l="0" t="0" r="0" b="0"/>
-            <wp:docPr id="1" name="Picture 1"/>
-            <wp:cNvGraphicFramePr>
-              <a:graphicFrameLocks xmlns:a="http://schemas.openxmlformats.org/drawingml/2006/main" noChangeAspect="1"/>
-            </wp:cNvGraphicFramePr>
-            <a:graphic xmlns:a="http://schemas.openxmlformats.org/drawingml/2006/main">
-              <a:graphicData uri="http://schemas.openxmlformats.org/drawingml/2006/picture">
-                <pic:pic xmlns:pic="http://schemas.openxmlformats.org/drawingml/2006/picture">
-                  <pic:nvPicPr>
-                    <pic:cNvPr id="1" name="IMG_1977.PNG"/>
-                    <pic:cNvPicPr/>
-                  </pic:nvPicPr>
-                  <pic:blipFill>
-                    <a:blip r:embed="rId7" cstate="print">
-                      <a:extLst>
-                        <a:ext uri="{28A0092B-C50C-407E-A947-70E740481C1C}">
-                          <a14:useLocalDpi xmlns:a14="http://schemas.microsoft.com/office/drawing/2010/main" val="0"/>
-                        </a:ext>
-                      </a:extLst>
-                    </a:blip>
-                    <a:stretch>
-                      <a:fillRect/>
-                    </a:stretch>
-                  </pic:blipFill>
-                  <pic:spPr>
-                    <a:xfrm>
-                      <a:off x="0" y="0"/>
-                      <a:ext cx="1830339" cy="3249032"/>
-                    </a:xfrm>
-                    <a:prstGeom prst="rect">
-                      <a:avLst/>
-                    </a:prstGeom>
-                  </pic:spPr>
-                </pic:pic>
-              </a:graphicData>
-            </a:graphic>
-          </wp:inline>
-        </w:drawing>
-      </w:r>
-    </w:p>
-    <w:p>
-      <w:r>
-        <w:rPr>
-          <w:noProof/>
-        </w:rPr>
-        <w:lastRenderedPageBreak/>
-        <w:drawing>
-          <wp:inline distT="0" distB="0" distL="0" distR="0" wp14:anchorId="3B40A9D2" wp14:editId="3ABFA78B">
-            <wp:extent cx="2402310" cy="4267933"/>
-            <wp:effectExtent l="0" t="0" r="0" b="0"/>
-            <wp:docPr id="2" name="Picture 2" descr="C:\Users\sathishbabur\AppData\Local\Microsoft\Windows\INetCacheContent.Word\IMG_1978.png"/>
-            <wp:cNvGraphicFramePr>
-              <a:graphicFrameLocks xmlns:a="http://schemas.openxmlformats.org/drawingml/2006/main" noChangeAspect="1"/>
-            </wp:cNvGraphicFramePr>
-            <a:graphic xmlns:a="http://schemas.openxmlformats.org/drawingml/2006/main">
-              <a:graphicData uri="http://schemas.openxmlformats.org/drawingml/2006/picture">
-                <pic:pic xmlns:pic="http://schemas.openxmlformats.org/drawingml/2006/picture">
-                  <pic:nvPicPr>
-                    <pic:cNvPr id="0" name="Picture 13" descr="C:\Users\sathishbabur\AppData\Local\Microsoft\Windows\INetCacheContent.Word\IMG_1978.png"/>
-                    <pic:cNvPicPr>
-                      <a:picLocks noChangeAspect="1" noChangeArrowheads="1"/>
-                    </pic:cNvPicPr>
-                  </pic:nvPicPr>
-                  <pic:blipFill>
-                    <a:blip r:embed="rId8" cstate="print">
-                      <a:extLst>
-                        <a:ext uri="{28A0092B-C50C-407E-A947-70E740481C1C}">
-                          <a14:useLocalDpi xmlns:a14="http://schemas.microsoft.com/office/drawing/2010/main" val="0"/>
-                        </a:ext>
-                      </a:extLst>
-                    </a:blip>
-                    <a:srcRect/>
-                    <a:stretch>
-                      <a:fillRect/>
-                    </a:stretch>
-                  </pic:blipFill>
-                  <pic:spPr bwMode="auto">
-                    <a:xfrm>
-                      <a:off x="0" y="0"/>
-                      <a:ext cx="2402623" cy="4268489"/>
-                    </a:xfrm>
-                    <a:prstGeom prst="rect">
-                      <a:avLst/>
-                    </a:prstGeom>
-                    <a:noFill/>
-                    <a:ln>
-                      <a:noFill/>
-                    </a:ln>
-                  </pic:spPr>
-                </pic:pic>
-              </a:graphicData>
-            </a:graphic>
-          </wp:inline>
-        </w:drawing>
-      </w:r>
-    </w:p>
-    <w:p>
-      <w:r>
-        <w:lastRenderedPageBreak/>
-        <w:pict>
-          <v:shape id="_x0000_i1028" type="#_x0000_t75" style="width:243.1pt;height:431.25pt">
-            <v:imagedata r:id="rId9" o:title="IMG_1979"/>
-          </v:shape>
-        </w:pict>
-      </w:r>
-    </w:p>
+    <w:p/>
+    <w:p/>
+    <w:p/>
     <w:p>
       <w:pPr>
         <w:pStyle w:val="Heading2"/>
@@ -274,7 +537,6 @@
             <w:tcW w:w="4675" w:type="dxa"/>
           </w:tcPr>
           <w:p>
-            <w:bookmarkStart w:id="0" w:name="_GoBack"/>
             <w:r>
               <w:t>Home screen account information UI</w:t>
             </w:r>
@@ -412,10 +674,7 @@
           </w:tcPr>
           <w:p>
             <w:r>
-              <w:t xml:space="preserve">Implement Create and Read </w:t>
-            </w:r>
-            <w:r>
-              <w:t>operation for Voucher</w:t>
+              <w:t>Implement Create and Read operation for Voucher</w:t>
             </w:r>
           </w:p>
         </w:tc>
@@ -434,10 +693,7 @@
           <w:p>
             <w:r>
               <w:lastRenderedPageBreak/>
-              <w:t xml:space="preserve">Implement Create and Read </w:t>
-            </w:r>
-            <w:r>
-              <w:t xml:space="preserve">operation for Voucher Info </w:t>
+              <w:t xml:space="preserve">Implement Create and Read operation for Voucher Info </w:t>
             </w:r>
           </w:p>
         </w:tc>
@@ -530,9 +786,895 @@
           <w:p/>
         </w:tc>
       </w:tr>
-      <w:bookmarkEnd w:id="0"/>
     </w:tbl>
     <w:p/>
+    <w:p>
+      <w:pPr>
+        <w:pStyle w:val="Heading2"/>
+      </w:pPr>
+      <w:r>
+        <w:t>Proposed Implementation</w:t>
+      </w:r>
+    </w:p>
+    <w:p/>
+    <w:p>
+      <w:pPr>
+        <w:pStyle w:val="ListParagraph"/>
+        <w:numPr>
+          <w:ilvl w:val="0"/>
+          <w:numId w:val="2"/>
+        </w:numPr>
+      </w:pPr>
+      <w:r>
+        <w:t>Starting Another Activity</w:t>
+      </w:r>
+    </w:p>
+    <w:tbl>
+      <w:tblPr>
+        <w:tblStyle w:val="TableGrid"/>
+        <w:tblW w:w="0" w:type="auto"/>
+        <w:tblLook w:val="04A0" w:firstRow="1" w:lastRow="0" w:firstColumn="1" w:lastColumn="0" w:noHBand="0" w:noVBand="1"/>
+      </w:tblPr>
+      <w:tblGrid>
+        <w:gridCol w:w="9350"/>
+      </w:tblGrid>
+      <w:tr>
+        <w:tc>
+          <w:tcPr>
+            <w:tcW w:w="9350" w:type="dxa"/>
+          </w:tcPr>
+          <w:p>
+            <w:pPr>
+              <w:shd w:val="clear" w:color="auto" w:fill="FFFFFF"/>
+              <w:tabs>
+                <w:tab w:val="left" w:pos="916"/>
+                <w:tab w:val="left" w:pos="1832"/>
+                <w:tab w:val="left" w:pos="2748"/>
+                <w:tab w:val="left" w:pos="3664"/>
+                <w:tab w:val="left" w:pos="4580"/>
+                <w:tab w:val="left" w:pos="5496"/>
+                <w:tab w:val="left" w:pos="6412"/>
+                <w:tab w:val="left" w:pos="7328"/>
+                <w:tab w:val="left" w:pos="8244"/>
+                <w:tab w:val="left" w:pos="9160"/>
+                <w:tab w:val="left" w:pos="10076"/>
+                <w:tab w:val="left" w:pos="10992"/>
+                <w:tab w:val="left" w:pos="11908"/>
+                <w:tab w:val="left" w:pos="12824"/>
+                <w:tab w:val="left" w:pos="13740"/>
+                <w:tab w:val="left" w:pos="14656"/>
+              </w:tabs>
+              <w:rPr>
+                <w:rFonts w:ascii="Courier New" w:eastAsia="Times New Roman" w:hAnsi="Courier New" w:cs="Courier New"/>
+                <w:color w:val="000000"/>
+                <w:sz w:val="18"/>
+                <w:szCs w:val="18"/>
+              </w:rPr>
+            </w:pPr>
+            <w:r>
+              <w:rPr>
+                <w:rFonts w:ascii="Courier New" w:eastAsia="Times New Roman" w:hAnsi="Courier New" w:cs="Courier New"/>
+                <w:color w:val="000000"/>
+                <w:sz w:val="18"/>
+                <w:szCs w:val="18"/>
+              </w:rPr>
+              <w:t>Intent intent=</w:t>
+            </w:r>
+            <w:r>
+              <w:rPr>
+                <w:rFonts w:ascii="Courier New" w:eastAsia="Times New Roman" w:hAnsi="Courier New" w:cs="Courier New"/>
+                <w:b/>
+                <w:bCs/>
+                <w:color w:val="000080"/>
+                <w:sz w:val="18"/>
+                <w:szCs w:val="18"/>
+              </w:rPr>
+              <w:t xml:space="preserve">new </w:t>
+            </w:r>
+            <w:r>
+              <w:rPr>
+                <w:rFonts w:ascii="Courier New" w:eastAsia="Times New Roman" w:hAnsi="Courier New" w:cs="Courier New"/>
+                <w:color w:val="000000"/>
+                <w:sz w:val="18"/>
+                <w:szCs w:val="18"/>
+              </w:rPr>
+              <w:t>Intent(</w:t>
+            </w:r>
+            <w:r>
+              <w:rPr>
+                <w:rFonts w:ascii="Courier New" w:eastAsia="Times New Roman" w:hAnsi="Courier New" w:cs="Courier New"/>
+                <w:b/>
+                <w:bCs/>
+                <w:color w:val="000080"/>
+                <w:sz w:val="18"/>
+                <w:szCs w:val="18"/>
+              </w:rPr>
+              <w:t>this</w:t>
+            </w:r>
+            <w:r>
+              <w:rPr>
+                <w:rFonts w:ascii="Courier New" w:eastAsia="Times New Roman" w:hAnsi="Courier New" w:cs="Courier New"/>
+                <w:color w:val="000000"/>
+                <w:sz w:val="18"/>
+                <w:szCs w:val="18"/>
+              </w:rPr>
+              <w:t>,ListViewTest.</w:t>
+            </w:r>
+            <w:r>
+              <w:rPr>
+                <w:rFonts w:ascii="Courier New" w:eastAsia="Times New Roman" w:hAnsi="Courier New" w:cs="Courier New"/>
+                <w:b/>
+                <w:bCs/>
+                <w:color w:val="000080"/>
+                <w:sz w:val="18"/>
+                <w:szCs w:val="18"/>
+              </w:rPr>
+              <w:t>class</w:t>
+            </w:r>
+            <w:r>
+              <w:rPr>
+                <w:rFonts w:ascii="Courier New" w:eastAsia="Times New Roman" w:hAnsi="Courier New" w:cs="Courier New"/>
+                <w:color w:val="000000"/>
+                <w:sz w:val="18"/>
+                <w:szCs w:val="18"/>
+              </w:rPr>
+              <w:t>);</w:t>
+            </w:r>
+            <w:r>
+              <w:rPr>
+                <w:rFonts w:ascii="Courier New" w:eastAsia="Times New Roman" w:hAnsi="Courier New" w:cs="Courier New"/>
+                <w:color w:val="000000"/>
+                <w:sz w:val="18"/>
+                <w:szCs w:val="18"/>
+              </w:rPr>
+              <w:br/>
+            </w:r>
+            <w:r>
+              <w:rPr>
+                <w:rFonts w:ascii="Courier New" w:eastAsia="Times New Roman" w:hAnsi="Courier New" w:cs="Courier New"/>
+                <w:color w:val="000000"/>
+                <w:sz w:val="18"/>
+                <w:szCs w:val="18"/>
+                <w:shd w:val="clear" w:color="auto" w:fill="E4E4FF"/>
+              </w:rPr>
+              <w:t>startActivity</w:t>
+            </w:r>
+            <w:r>
+              <w:rPr>
+                <w:rFonts w:ascii="Courier New" w:eastAsia="Times New Roman" w:hAnsi="Courier New" w:cs="Courier New"/>
+                <w:color w:val="000000"/>
+                <w:sz w:val="18"/>
+                <w:szCs w:val="18"/>
+              </w:rPr>
+              <w:t>(intent);</w:t>
+            </w:r>
+          </w:p>
+        </w:tc>
+      </w:tr>
+    </w:tbl>
+    <w:p>
+      <w:r>
+        <w:t>Just give the Class name in Intent to start the respective activity.</w:t>
+      </w:r>
+    </w:p>
+    <w:p>
+      <w:pPr>
+        <w:pStyle w:val="ListParagraph"/>
+        <w:numPr>
+          <w:ilvl w:val="0"/>
+          <w:numId w:val="2"/>
+        </w:numPr>
+      </w:pPr>
+      <w:r>
+        <w:t>Database</w:t>
+      </w:r>
+    </w:p>
+    <w:p>
+      <w:pPr>
+        <w:pStyle w:val="ListParagraph"/>
+      </w:pPr>
+      <w:r>
+        <w:t>Need to extend the SQLHelper class and override the respective methods. Using this subclass we write or read to/from database.</w:t>
+      </w:r>
+    </w:p>
+    <w:p>
+      <w:pPr>
+        <w:pStyle w:val="ListParagraph"/>
+        <w:numPr>
+          <w:ilvl w:val="0"/>
+          <w:numId w:val="3"/>
+        </w:numPr>
+      </w:pPr>
+      <w:r>
+        <w:t>Write to DB</w:t>
+      </w:r>
+    </w:p>
+    <w:tbl>
+      <w:tblPr>
+        <w:tblStyle w:val="TableGrid"/>
+        <w:tblW w:w="0" w:type="auto"/>
+        <w:tblInd w:w="720" w:type="dxa"/>
+        <w:tblLook w:val="04A0" w:firstRow="1" w:lastRow="0" w:firstColumn="1" w:lastColumn="0" w:noHBand="0" w:noVBand="1"/>
+      </w:tblPr>
+      <w:tblGrid>
+        <w:gridCol w:w="8630"/>
+      </w:tblGrid>
+      <w:tr>
+        <w:tc>
+          <w:tcPr>
+            <w:tcW w:w="8630" w:type="dxa"/>
+          </w:tcPr>
+          <w:p>
+            <w:pPr>
+              <w:pStyle w:val="HTMLPreformatted"/>
+              <w:shd w:val="clear" w:color="auto" w:fill="FFFFFF"/>
+              <w:rPr>
+                <w:color w:val="000000"/>
+                <w:sz w:val="18"/>
+                <w:szCs w:val="18"/>
+              </w:rPr>
+            </w:pPr>
+            <w:r>
+              <w:rPr>
+                <w:color w:val="000000"/>
+                <w:sz w:val="18"/>
+                <w:szCs w:val="18"/>
+              </w:rPr>
+              <w:t>CategoryDBHelper dbHelper=</w:t>
+            </w:r>
+            <w:r>
+              <w:rPr>
+                <w:b/>
+                <w:bCs/>
+                <w:color w:val="000080"/>
+                <w:sz w:val="18"/>
+                <w:szCs w:val="18"/>
+              </w:rPr>
+              <w:t xml:space="preserve">new </w:t>
+            </w:r>
+            <w:r>
+              <w:rPr>
+                <w:color w:val="000000"/>
+                <w:sz w:val="18"/>
+                <w:szCs w:val="18"/>
+              </w:rPr>
+              <w:t>CategoryDBHelper(view.getContext());</w:t>
+            </w:r>
+          </w:p>
+          <w:p>
+            <w:pPr>
+              <w:pStyle w:val="HTMLPreformatted"/>
+              <w:shd w:val="clear" w:color="auto" w:fill="FFFFFF"/>
+              <w:rPr>
+                <w:color w:val="000000"/>
+                <w:sz w:val="18"/>
+                <w:szCs w:val="18"/>
+              </w:rPr>
+            </w:pPr>
+            <w:r>
+              <w:rPr>
+                <w:color w:val="000000"/>
+                <w:sz w:val="18"/>
+                <w:szCs w:val="18"/>
+              </w:rPr>
+              <w:t>SQLiteDatabase database=dbHelper.getWritableDatabase();</w:t>
+            </w:r>
+            <w:r>
+              <w:rPr>
+                <w:color w:val="000000"/>
+                <w:sz w:val="18"/>
+                <w:szCs w:val="18"/>
+              </w:rPr>
+              <w:br/>
+              <w:t>ContentValues values=</w:t>
+            </w:r>
+            <w:r>
+              <w:rPr>
+                <w:b/>
+                <w:bCs/>
+                <w:color w:val="000080"/>
+                <w:sz w:val="18"/>
+                <w:szCs w:val="18"/>
+              </w:rPr>
+              <w:t xml:space="preserve">new </w:t>
+            </w:r>
+            <w:r>
+              <w:rPr>
+                <w:color w:val="000000"/>
+                <w:sz w:val="18"/>
+                <w:szCs w:val="18"/>
+              </w:rPr>
+              <w:t>ContentValues();</w:t>
+            </w:r>
+            <w:r>
+              <w:rPr>
+                <w:color w:val="000000"/>
+                <w:sz w:val="18"/>
+                <w:szCs w:val="18"/>
+              </w:rPr>
+              <w:br/>
+              <w:t>values.put(CategoryContract.Category.</w:t>
+            </w:r>
+            <w:r>
+              <w:rPr>
+                <w:b/>
+                <w:bCs/>
+                <w:i/>
+                <w:iCs/>
+                <w:color w:val="660E7A"/>
+                <w:sz w:val="18"/>
+                <w:szCs w:val="18"/>
+              </w:rPr>
+              <w:t>CATEGORY_NAME</w:t>
+            </w:r>
+            <w:r>
+              <w:rPr>
+                <w:color w:val="000000"/>
+                <w:sz w:val="18"/>
+                <w:szCs w:val="18"/>
+              </w:rPr>
+              <w:t>,editText.getText().toString());</w:t>
+            </w:r>
+            <w:r>
+              <w:rPr>
+                <w:color w:val="000000"/>
+                <w:sz w:val="18"/>
+                <w:szCs w:val="18"/>
+              </w:rPr>
+              <w:br/>
+            </w:r>
+            <w:r>
+              <w:rPr>
+                <w:b/>
+                <w:bCs/>
+                <w:color w:val="000080"/>
+                <w:sz w:val="18"/>
+                <w:szCs w:val="18"/>
+              </w:rPr>
+              <w:t xml:space="preserve">long </w:t>
+            </w:r>
+            <w:r>
+              <w:rPr>
+                <w:color w:val="000000"/>
+                <w:sz w:val="18"/>
+                <w:szCs w:val="18"/>
+              </w:rPr>
+              <w:t>count=database.insert(CategoryContract.Category.</w:t>
+            </w:r>
+            <w:r>
+              <w:rPr>
+                <w:b/>
+                <w:bCs/>
+                <w:i/>
+                <w:iCs/>
+                <w:color w:val="660E7A"/>
+                <w:sz w:val="18"/>
+                <w:szCs w:val="18"/>
+              </w:rPr>
+              <w:t>TABLE_NAME</w:t>
+            </w:r>
+            <w:r>
+              <w:rPr>
+                <w:color w:val="000000"/>
+                <w:sz w:val="18"/>
+                <w:szCs w:val="18"/>
+              </w:rPr>
+              <w:t>,</w:t>
+            </w:r>
+            <w:r>
+              <w:rPr>
+                <w:b/>
+                <w:bCs/>
+                <w:color w:val="000080"/>
+                <w:sz w:val="18"/>
+                <w:szCs w:val="18"/>
+              </w:rPr>
+              <w:t>null</w:t>
+            </w:r>
+            <w:r>
+              <w:rPr>
+                <w:color w:val="000000"/>
+                <w:sz w:val="18"/>
+                <w:szCs w:val="18"/>
+              </w:rPr>
+              <w:t>,values);</w:t>
+            </w:r>
+            <w:bookmarkStart w:id="0" w:name="_GoBack"/>
+            <w:bookmarkEnd w:id="0"/>
+          </w:p>
+        </w:tc>
+      </w:tr>
+    </w:tbl>
+    <w:p>
+      <w:pPr>
+        <w:pStyle w:val="ListParagraph"/>
+        <w:numPr>
+          <w:ilvl w:val="0"/>
+          <w:numId w:val="3"/>
+        </w:numPr>
+      </w:pPr>
+      <w:r>
+        <w:t>Read from DB</w:t>
+      </w:r>
+    </w:p>
+    <w:tbl>
+      <w:tblPr>
+        <w:tblStyle w:val="TableGrid"/>
+        <w:tblW w:w="0" w:type="auto"/>
+        <w:tblInd w:w="1080" w:type="dxa"/>
+        <w:tblLook w:val="04A0" w:firstRow="1" w:lastRow="0" w:firstColumn="1" w:lastColumn="0" w:noHBand="0" w:noVBand="1"/>
+      </w:tblPr>
+      <w:tblGrid>
+        <w:gridCol w:w="8270"/>
+      </w:tblGrid>
+      <w:tr>
+        <w:tc>
+          <w:tcPr>
+            <w:tcW w:w="9350" w:type="dxa"/>
+          </w:tcPr>
+          <w:p>
+            <w:pPr>
+              <w:pStyle w:val="HTMLPreformatted"/>
+              <w:shd w:val="clear" w:color="auto" w:fill="FFFFFF"/>
+              <w:rPr>
+                <w:color w:val="000000"/>
+                <w:sz w:val="18"/>
+                <w:szCs w:val="18"/>
+              </w:rPr>
+            </w:pPr>
+            <w:r>
+              <w:rPr>
+                <w:color w:val="000000"/>
+                <w:sz w:val="18"/>
+                <w:szCs w:val="18"/>
+              </w:rPr>
+              <w:t>Cursor cursor= database.query(CategoryContract.Category.</w:t>
+            </w:r>
+            <w:r>
+              <w:rPr>
+                <w:b/>
+                <w:bCs/>
+                <w:i/>
+                <w:iCs/>
+                <w:color w:val="660E7A"/>
+                <w:sz w:val="18"/>
+                <w:szCs w:val="18"/>
+              </w:rPr>
+              <w:t>TABLE_NAME</w:t>
+            </w:r>
+            <w:r>
+              <w:rPr>
+                <w:color w:val="000000"/>
+                <w:sz w:val="18"/>
+                <w:szCs w:val="18"/>
+              </w:rPr>
+              <w:t>,</w:t>
+            </w:r>
+            <w:r>
+              <w:rPr>
+                <w:color w:val="000000"/>
+                <w:sz w:val="18"/>
+                <w:szCs w:val="18"/>
+              </w:rPr>
+              <w:br/>
+              <w:t xml:space="preserve">        </w:t>
+            </w:r>
+            <w:r>
+              <w:rPr>
+                <w:b/>
+                <w:bCs/>
+                <w:color w:val="000080"/>
+                <w:sz w:val="18"/>
+                <w:szCs w:val="18"/>
+              </w:rPr>
+              <w:t xml:space="preserve">new </w:t>
+            </w:r>
+            <w:r>
+              <w:rPr>
+                <w:color w:val="000000"/>
+                <w:sz w:val="18"/>
+                <w:szCs w:val="18"/>
+              </w:rPr>
+              <w:t>String[]{CategoryContract.Category.</w:t>
+            </w:r>
+            <w:r>
+              <w:rPr>
+                <w:b/>
+                <w:bCs/>
+                <w:i/>
+                <w:iCs/>
+                <w:color w:val="660E7A"/>
+                <w:sz w:val="18"/>
+                <w:szCs w:val="18"/>
+              </w:rPr>
+              <w:t>CATEGORY_NAME</w:t>
+            </w:r>
+            <w:r>
+              <w:rPr>
+                <w:color w:val="000000"/>
+                <w:sz w:val="18"/>
+                <w:szCs w:val="18"/>
+              </w:rPr>
+              <w:t>},</w:t>
+            </w:r>
+            <w:r>
+              <w:rPr>
+                <w:color w:val="000000"/>
+                <w:sz w:val="18"/>
+                <w:szCs w:val="18"/>
+              </w:rPr>
+              <w:br/>
+              <w:t xml:space="preserve">        </w:t>
+            </w:r>
+            <w:r>
+              <w:rPr>
+                <w:b/>
+                <w:bCs/>
+                <w:color w:val="000080"/>
+                <w:sz w:val="18"/>
+                <w:szCs w:val="18"/>
+              </w:rPr>
+              <w:t>null</w:t>
+            </w:r>
+            <w:r>
+              <w:rPr>
+                <w:color w:val="000000"/>
+                <w:sz w:val="18"/>
+                <w:szCs w:val="18"/>
+              </w:rPr>
+              <w:t>,</w:t>
+            </w:r>
+            <w:r>
+              <w:rPr>
+                <w:b/>
+                <w:bCs/>
+                <w:color w:val="000080"/>
+                <w:sz w:val="18"/>
+                <w:szCs w:val="18"/>
+              </w:rPr>
+              <w:t>null</w:t>
+            </w:r>
+            <w:r>
+              <w:rPr>
+                <w:color w:val="000000"/>
+                <w:sz w:val="18"/>
+                <w:szCs w:val="18"/>
+              </w:rPr>
+              <w:t>,</w:t>
+            </w:r>
+            <w:r>
+              <w:rPr>
+                <w:b/>
+                <w:bCs/>
+                <w:color w:val="000080"/>
+                <w:sz w:val="18"/>
+                <w:szCs w:val="18"/>
+              </w:rPr>
+              <w:t>null</w:t>
+            </w:r>
+            <w:r>
+              <w:rPr>
+                <w:color w:val="000000"/>
+                <w:sz w:val="18"/>
+                <w:szCs w:val="18"/>
+              </w:rPr>
+              <w:t>,</w:t>
+            </w:r>
+            <w:r>
+              <w:rPr>
+                <w:b/>
+                <w:bCs/>
+                <w:color w:val="000080"/>
+                <w:sz w:val="18"/>
+                <w:szCs w:val="18"/>
+              </w:rPr>
+              <w:t>null</w:t>
+            </w:r>
+            <w:r>
+              <w:rPr>
+                <w:color w:val="000000"/>
+                <w:sz w:val="18"/>
+                <w:szCs w:val="18"/>
+              </w:rPr>
+              <w:t>,</w:t>
+            </w:r>
+            <w:r>
+              <w:rPr>
+                <w:b/>
+                <w:bCs/>
+                <w:color w:val="000080"/>
+                <w:sz w:val="18"/>
+                <w:szCs w:val="18"/>
+              </w:rPr>
+              <w:t>null</w:t>
+            </w:r>
+            <w:r>
+              <w:rPr>
+                <w:color w:val="000000"/>
+                <w:sz w:val="18"/>
+                <w:szCs w:val="18"/>
+              </w:rPr>
+              <w:t>);</w:t>
+            </w:r>
+            <w:r>
+              <w:rPr>
+                <w:color w:val="000000"/>
+                <w:sz w:val="18"/>
+                <w:szCs w:val="18"/>
+              </w:rPr>
+              <w:br/>
+              <w:t>List&lt;String&gt; categoryNames=</w:t>
+            </w:r>
+            <w:r>
+              <w:rPr>
+                <w:b/>
+                <w:bCs/>
+                <w:color w:val="000080"/>
+                <w:sz w:val="18"/>
+                <w:szCs w:val="18"/>
+              </w:rPr>
+              <w:t xml:space="preserve">new </w:t>
+            </w:r>
+            <w:r>
+              <w:rPr>
+                <w:color w:val="000000"/>
+                <w:sz w:val="18"/>
+                <w:szCs w:val="18"/>
+              </w:rPr>
+              <w:t>ArrayList&lt;&gt;();</w:t>
+            </w:r>
+            <w:r>
+              <w:rPr>
+                <w:color w:val="000000"/>
+                <w:sz w:val="18"/>
+                <w:szCs w:val="18"/>
+              </w:rPr>
+              <w:br/>
+            </w:r>
+            <w:r>
+              <w:rPr>
+                <w:b/>
+                <w:bCs/>
+                <w:color w:val="000080"/>
+                <w:sz w:val="18"/>
+                <w:szCs w:val="18"/>
+              </w:rPr>
+              <w:t>while</w:t>
+            </w:r>
+            <w:r>
+              <w:rPr>
+                <w:color w:val="000000"/>
+                <w:sz w:val="18"/>
+                <w:szCs w:val="18"/>
+              </w:rPr>
+              <w:t>(cursor.moveToNext())</w:t>
+            </w:r>
+            <w:r>
+              <w:rPr>
+                <w:color w:val="000000"/>
+                <w:sz w:val="18"/>
+                <w:szCs w:val="18"/>
+              </w:rPr>
+              <w:br/>
+              <w:t>{</w:t>
+            </w:r>
+            <w:r>
+              <w:rPr>
+                <w:color w:val="000000"/>
+                <w:sz w:val="18"/>
+                <w:szCs w:val="18"/>
+              </w:rPr>
+              <w:br/>
+              <w:t xml:space="preserve">    String categoryName=cursor.getString(cursor.getColumnIndex(CategoryContract.Category.</w:t>
+            </w:r>
+            <w:r>
+              <w:rPr>
+                <w:b/>
+                <w:bCs/>
+                <w:i/>
+                <w:iCs/>
+                <w:color w:val="660E7A"/>
+                <w:sz w:val="18"/>
+                <w:szCs w:val="18"/>
+              </w:rPr>
+              <w:t>CATEGORY_NAME</w:t>
+            </w:r>
+            <w:r>
+              <w:rPr>
+                <w:color w:val="000000"/>
+                <w:sz w:val="18"/>
+                <w:szCs w:val="18"/>
+              </w:rPr>
+              <w:t>));</w:t>
+            </w:r>
+            <w:r>
+              <w:rPr>
+                <w:color w:val="000000"/>
+                <w:sz w:val="18"/>
+                <w:szCs w:val="18"/>
+              </w:rPr>
+              <w:br/>
+              <w:t xml:space="preserve">    categoryNames.add(categoryName);</w:t>
+            </w:r>
+            <w:r>
+              <w:rPr>
+                <w:color w:val="000000"/>
+                <w:sz w:val="18"/>
+                <w:szCs w:val="18"/>
+              </w:rPr>
+              <w:br/>
+              <w:t>}</w:t>
+            </w:r>
+            <w:r>
+              <w:rPr>
+                <w:color w:val="000000"/>
+                <w:sz w:val="18"/>
+                <w:szCs w:val="18"/>
+              </w:rPr>
+              <w:br/>
+              <w:t>cursor.close();</w:t>
+            </w:r>
+          </w:p>
+        </w:tc>
+      </w:tr>
+    </w:tbl>
+    <w:p>
+      <w:pPr>
+        <w:pStyle w:val="ListParagraph"/>
+        <w:numPr>
+          <w:ilvl w:val="0"/>
+          <w:numId w:val="2"/>
+        </w:numPr>
+      </w:pPr>
+      <w:r>
+        <w:t xml:space="preserve">ListView </w:t>
+      </w:r>
+    </w:p>
+    <w:tbl>
+      <w:tblPr>
+        <w:tblStyle w:val="TableGrid"/>
+        <w:tblW w:w="0" w:type="auto"/>
+        <w:tblInd w:w="720" w:type="dxa"/>
+        <w:tblLook w:val="04A0" w:firstRow="1" w:lastRow="0" w:firstColumn="1" w:lastColumn="0" w:noHBand="0" w:noVBand="1"/>
+      </w:tblPr>
+      <w:tblGrid>
+        <w:gridCol w:w="8630"/>
+      </w:tblGrid>
+      <w:tr>
+        <w:tc>
+          <w:tcPr>
+            <w:tcW w:w="9350" w:type="dxa"/>
+          </w:tcPr>
+          <w:p>
+            <w:pPr>
+              <w:pStyle w:val="HTMLPreformatted"/>
+              <w:shd w:val="clear" w:color="auto" w:fill="FFFFFF"/>
+              <w:rPr>
+                <w:color w:val="000000"/>
+                <w:sz w:val="18"/>
+                <w:szCs w:val="18"/>
+              </w:rPr>
+            </w:pPr>
+            <w:r>
+              <w:rPr>
+                <w:color w:val="000000"/>
+                <w:sz w:val="18"/>
+                <w:szCs w:val="18"/>
+              </w:rPr>
+              <w:t>ArrayAdapter&lt;String&gt; categoryAdapter=</w:t>
+            </w:r>
+            <w:r>
+              <w:rPr>
+                <w:b/>
+                <w:bCs/>
+                <w:color w:val="000080"/>
+                <w:sz w:val="18"/>
+                <w:szCs w:val="18"/>
+              </w:rPr>
+              <w:t xml:space="preserve">new </w:t>
+            </w:r>
+            <w:r>
+              <w:rPr>
+                <w:color w:val="000000"/>
+                <w:sz w:val="18"/>
+                <w:szCs w:val="18"/>
+              </w:rPr>
+              <w:t>ArrayAdapter&lt;String&gt;(</w:t>
+            </w:r>
+            <w:r>
+              <w:rPr>
+                <w:b/>
+                <w:bCs/>
+                <w:color w:val="000080"/>
+                <w:sz w:val="18"/>
+                <w:szCs w:val="18"/>
+              </w:rPr>
+              <w:t>this</w:t>
+            </w:r>
+            <w:r>
+              <w:rPr>
+                <w:color w:val="000000"/>
+                <w:sz w:val="18"/>
+                <w:szCs w:val="18"/>
+              </w:rPr>
+              <w:t>.getApplicationContext(),</w:t>
+            </w:r>
+            <w:r>
+              <w:rPr>
+                <w:color w:val="000000"/>
+                <w:sz w:val="18"/>
+                <w:szCs w:val="18"/>
+              </w:rPr>
+              <w:br/>
+              <w:t xml:space="preserve">        R.layout.</w:t>
+            </w:r>
+            <w:r>
+              <w:rPr>
+                <w:b/>
+                <w:bCs/>
+                <w:i/>
+                <w:iCs/>
+                <w:color w:val="660E7A"/>
+                <w:sz w:val="18"/>
+                <w:szCs w:val="18"/>
+              </w:rPr>
+              <w:t>support_simple_spinner_dropdown_item</w:t>
+            </w:r>
+            <w:r>
+              <w:rPr>
+                <w:color w:val="000000"/>
+                <w:sz w:val="18"/>
+                <w:szCs w:val="18"/>
+              </w:rPr>
+              <w:t>,categoryNames);</w:t>
+            </w:r>
+            <w:r>
+              <w:rPr>
+                <w:color w:val="000000"/>
+                <w:sz w:val="18"/>
+                <w:szCs w:val="18"/>
+              </w:rPr>
+              <w:br/>
+              <w:t>ListView listCategories=(ListView)findViewById(R.id.</w:t>
+            </w:r>
+            <w:r>
+              <w:rPr>
+                <w:b/>
+                <w:bCs/>
+                <w:i/>
+                <w:iCs/>
+                <w:color w:val="660E7A"/>
+                <w:sz w:val="18"/>
+                <w:szCs w:val="18"/>
+              </w:rPr>
+              <w:t>listCategories</w:t>
+            </w:r>
+            <w:r>
+              <w:rPr>
+                <w:color w:val="000000"/>
+                <w:sz w:val="18"/>
+                <w:szCs w:val="18"/>
+              </w:rPr>
+              <w:t>);</w:t>
+            </w:r>
+            <w:r>
+              <w:rPr>
+                <w:color w:val="000000"/>
+                <w:sz w:val="18"/>
+                <w:szCs w:val="18"/>
+              </w:rPr>
+              <w:br/>
+              <w:t>listCategories.setAdapter(categoryAdapter);</w:t>
+            </w:r>
+          </w:p>
+        </w:tc>
+      </w:tr>
+    </w:tbl>
+    <w:p>
+      <w:pPr>
+        <w:pStyle w:val="ListParagraph"/>
+      </w:pPr>
+    </w:p>
     <w:sectPr>
       <w:pgSz w:w="12240" w:h="15840"/>
       <w:pgMar w:top="1440" w:right="1440" w:bottom="1440" w:left="1440" w:header="720" w:footer="720" w:gutter="0"/>
@@ -544,7 +1686,7 @@
 </file>
 
 <file path=word/numbering.xml><?xml version="1.0" encoding="utf-8"?>
-<w:numbering xmlns:wpc="http://schemas.microsoft.com/office/word/2010/wordprocessingCanvas" xmlns:cx="http://schemas.microsoft.com/office/drawing/2014/chartex" xmlns:cx1="http://schemas.microsoft.com/office/drawing/2015/9/8/chartex" xmlns:cx2="http://schemas.microsoft.com/office/drawing/2015/10/21/chartex" xmlns:cx3="http://schemas.microsoft.com/office/drawing/2016/5/9/chartex" xmlns:cx4="http://schemas.microsoft.com/office/drawing/2016/5/10/chartex" xmlns:cx5="http://schemas.microsoft.com/office/drawing/2016/5/11/chartex" xmlns:mc="http://schemas.openxmlformats.org/markup-compatibility/2006" xmlns:o="urn:schemas-microsoft-com:office:office" xmlns:r="http://schemas.openxmlformats.org/officeDocument/2006/relationships" xmlns:m="http://schemas.openxmlformats.org/officeDocument/2006/math" xmlns:v="urn:schemas-microsoft-com:vml" xmlns:wp14="http://schemas.microsoft.com/office/word/2010/wordprocessingDrawing" xmlns:wp="http://schemas.openxmlformats.org/drawingml/2006/wordprocessingDrawing" xmlns:w10="urn:schemas-microsoft-com:office:word" xmlns:w="http://schemas.openxmlformats.org/wordprocessingml/2006/main" xmlns:w14="http://schemas.microsoft.com/office/word/2010/wordml" xmlns:w15="http://schemas.microsoft.com/office/word/2012/wordml" xmlns:w16se="http://schemas.microsoft.com/office/word/2015/wordml/symex" xmlns:wpg="http://schemas.microsoft.com/office/word/2010/wordprocessingGroup" xmlns:wpi="http://schemas.microsoft.com/office/word/2010/wordprocessingInk" xmlns:wne="http://schemas.microsoft.com/office/word/2006/wordml" xmlns:wps="http://schemas.microsoft.com/office/word/2010/wordprocessingShape" mc:Ignorable="w14 w15 w16se wp14">
+<w:numbering xmlns:wpc="http://schemas.microsoft.com/office/word/2010/wordprocessingCanvas" xmlns:cx="http://schemas.microsoft.com/office/drawing/2014/chartex" xmlns:cx1="http://schemas.microsoft.com/office/drawing/2015/9/8/chartex" xmlns:cx2="http://schemas.microsoft.com/office/drawing/2015/10/21/chartex" xmlns:cx3="http://schemas.microsoft.com/office/drawing/2016/5/9/chartex" xmlns:cx4="http://schemas.microsoft.com/office/drawing/2016/5/10/chartex" xmlns:cx5="http://schemas.microsoft.com/office/drawing/2016/5/11/chartex" xmlns:cx6="http://schemas.microsoft.com/office/drawing/2016/5/12/chartex" xmlns:cx7="http://schemas.microsoft.com/office/drawing/2016/5/13/chartex" xmlns:cx8="http://schemas.microsoft.com/office/drawing/2016/5/14/chartex" xmlns:mc="http://schemas.openxmlformats.org/markup-compatibility/2006" xmlns:aink="http://schemas.microsoft.com/office/drawing/2016/ink" xmlns:am3d="http://schemas.microsoft.com/office/drawing/2017/model3d" xmlns:o="urn:schemas-microsoft-com:office:office" xmlns:r="http://schemas.openxmlformats.org/officeDocument/2006/relationships" xmlns:m="http://schemas.openxmlformats.org/officeDocument/2006/math" xmlns:v="urn:schemas-microsoft-com:vml" xmlns:wp14="http://schemas.microsoft.com/office/word/2010/wordprocessingDrawing" xmlns:wp="http://schemas.openxmlformats.org/drawingml/2006/wordprocessingDrawing" xmlns:w10="urn:schemas-microsoft-com:office:word" xmlns:w="http://schemas.openxmlformats.org/wordprocessingml/2006/main" xmlns:w14="http://schemas.microsoft.com/office/word/2010/wordml" xmlns:w15="http://schemas.microsoft.com/office/word/2012/wordml" xmlns:w16se="http://schemas.microsoft.com/office/word/2015/wordml/symex" xmlns:wpg="http://schemas.microsoft.com/office/word/2010/wordprocessingGroup" xmlns:wpi="http://schemas.microsoft.com/office/word/2010/wordprocessingInk" xmlns:wne="http://schemas.microsoft.com/office/word/2006/wordml" xmlns:wps="http://schemas.microsoft.com/office/word/2010/wordprocessingShape" mc:Ignorable="w14 w15 w16se wp14">
   <w:abstractNum w:abstractNumId="0" w15:restartNumberingAfterBreak="0">
     <w:nsid w:val="1ABC576C"/>
     <w:multiLevelType w:val="hybridMultilevel"/>
@@ -634,8 +1776,192 @@
       </w:pPr>
     </w:lvl>
   </w:abstractNum>
+  <w:abstractNum w:abstractNumId="1" w15:restartNumberingAfterBreak="0">
+    <w:nsid w:val="543D6EE0"/>
+    <w:multiLevelType w:val="hybridMultilevel"/>
+    <w:tmpl w:val="824C2810"/>
+    <w:lvl w:ilvl="0" w:tplc="0409000F">
+      <w:start w:val="1"/>
+      <w:numFmt w:val="decimal"/>
+      <w:lvlText w:val="%1."/>
+      <w:lvlJc w:val="left"/>
+      <w:pPr>
+        <w:ind w:left="720" w:hanging="360"/>
+      </w:pPr>
+      <w:rPr>
+        <w:rFonts w:hint="default"/>
+      </w:rPr>
+    </w:lvl>
+    <w:lvl w:ilvl="1" w:tplc="04090019" w:tentative="1">
+      <w:start w:val="1"/>
+      <w:numFmt w:val="lowerLetter"/>
+      <w:lvlText w:val="%2."/>
+      <w:lvlJc w:val="left"/>
+      <w:pPr>
+        <w:ind w:left="1440" w:hanging="360"/>
+      </w:pPr>
+    </w:lvl>
+    <w:lvl w:ilvl="2" w:tplc="0409001B" w:tentative="1">
+      <w:start w:val="1"/>
+      <w:numFmt w:val="lowerRoman"/>
+      <w:lvlText w:val="%3."/>
+      <w:lvlJc w:val="right"/>
+      <w:pPr>
+        <w:ind w:left="2160" w:hanging="180"/>
+      </w:pPr>
+    </w:lvl>
+    <w:lvl w:ilvl="3" w:tplc="0409000F" w:tentative="1">
+      <w:start w:val="1"/>
+      <w:numFmt w:val="decimal"/>
+      <w:lvlText w:val="%4."/>
+      <w:lvlJc w:val="left"/>
+      <w:pPr>
+        <w:ind w:left="2880" w:hanging="360"/>
+      </w:pPr>
+    </w:lvl>
+    <w:lvl w:ilvl="4" w:tplc="04090019" w:tentative="1">
+      <w:start w:val="1"/>
+      <w:numFmt w:val="lowerLetter"/>
+      <w:lvlText w:val="%5."/>
+      <w:lvlJc w:val="left"/>
+      <w:pPr>
+        <w:ind w:left="3600" w:hanging="360"/>
+      </w:pPr>
+    </w:lvl>
+    <w:lvl w:ilvl="5" w:tplc="0409001B" w:tentative="1">
+      <w:start w:val="1"/>
+      <w:numFmt w:val="lowerRoman"/>
+      <w:lvlText w:val="%6."/>
+      <w:lvlJc w:val="right"/>
+      <w:pPr>
+        <w:ind w:left="4320" w:hanging="180"/>
+      </w:pPr>
+    </w:lvl>
+    <w:lvl w:ilvl="6" w:tplc="0409000F" w:tentative="1">
+      <w:start w:val="1"/>
+      <w:numFmt w:val="decimal"/>
+      <w:lvlText w:val="%7."/>
+      <w:lvlJc w:val="left"/>
+      <w:pPr>
+        <w:ind w:left="5040" w:hanging="360"/>
+      </w:pPr>
+    </w:lvl>
+    <w:lvl w:ilvl="7" w:tplc="04090019" w:tentative="1">
+      <w:start w:val="1"/>
+      <w:numFmt w:val="lowerLetter"/>
+      <w:lvlText w:val="%8."/>
+      <w:lvlJc w:val="left"/>
+      <w:pPr>
+        <w:ind w:left="5760" w:hanging="360"/>
+      </w:pPr>
+    </w:lvl>
+    <w:lvl w:ilvl="8" w:tplc="0409001B" w:tentative="1">
+      <w:start w:val="1"/>
+      <w:numFmt w:val="lowerRoman"/>
+      <w:lvlText w:val="%9."/>
+      <w:lvlJc w:val="right"/>
+      <w:pPr>
+        <w:ind w:left="6480" w:hanging="180"/>
+      </w:pPr>
+    </w:lvl>
+  </w:abstractNum>
+  <w:abstractNum w:abstractNumId="2" w15:restartNumberingAfterBreak="0">
+    <w:nsid w:val="5CC423F5"/>
+    <w:multiLevelType w:val="hybridMultilevel"/>
+    <w:tmpl w:val="8AAC6CA4"/>
+    <w:lvl w:ilvl="0" w:tplc="DB70DE02">
+      <w:start w:val="1"/>
+      <w:numFmt w:val="lowerLetter"/>
+      <w:lvlText w:val="%1."/>
+      <w:lvlJc w:val="left"/>
+      <w:pPr>
+        <w:ind w:left="1080" w:hanging="360"/>
+      </w:pPr>
+      <w:rPr>
+        <w:rFonts w:hint="default"/>
+      </w:rPr>
+    </w:lvl>
+    <w:lvl w:ilvl="1" w:tplc="04090019" w:tentative="1">
+      <w:start w:val="1"/>
+      <w:numFmt w:val="lowerLetter"/>
+      <w:lvlText w:val="%2."/>
+      <w:lvlJc w:val="left"/>
+      <w:pPr>
+        <w:ind w:left="1800" w:hanging="360"/>
+      </w:pPr>
+    </w:lvl>
+    <w:lvl w:ilvl="2" w:tplc="0409001B" w:tentative="1">
+      <w:start w:val="1"/>
+      <w:numFmt w:val="lowerRoman"/>
+      <w:lvlText w:val="%3."/>
+      <w:lvlJc w:val="right"/>
+      <w:pPr>
+        <w:ind w:left="2520" w:hanging="180"/>
+      </w:pPr>
+    </w:lvl>
+    <w:lvl w:ilvl="3" w:tplc="0409000F" w:tentative="1">
+      <w:start w:val="1"/>
+      <w:numFmt w:val="decimal"/>
+      <w:lvlText w:val="%4."/>
+      <w:lvlJc w:val="left"/>
+      <w:pPr>
+        <w:ind w:left="3240" w:hanging="360"/>
+      </w:pPr>
+    </w:lvl>
+    <w:lvl w:ilvl="4" w:tplc="04090019" w:tentative="1">
+      <w:start w:val="1"/>
+      <w:numFmt w:val="lowerLetter"/>
+      <w:lvlText w:val="%5."/>
+      <w:lvlJc w:val="left"/>
+      <w:pPr>
+        <w:ind w:left="3960" w:hanging="360"/>
+      </w:pPr>
+    </w:lvl>
+    <w:lvl w:ilvl="5" w:tplc="0409001B" w:tentative="1">
+      <w:start w:val="1"/>
+      <w:numFmt w:val="lowerRoman"/>
+      <w:lvlText w:val="%6."/>
+      <w:lvlJc w:val="right"/>
+      <w:pPr>
+        <w:ind w:left="4680" w:hanging="180"/>
+      </w:pPr>
+    </w:lvl>
+    <w:lvl w:ilvl="6" w:tplc="0409000F" w:tentative="1">
+      <w:start w:val="1"/>
+      <w:numFmt w:val="decimal"/>
+      <w:lvlText w:val="%7."/>
+      <w:lvlJc w:val="left"/>
+      <w:pPr>
+        <w:ind w:left="5400" w:hanging="360"/>
+      </w:pPr>
+    </w:lvl>
+    <w:lvl w:ilvl="7" w:tplc="04090019" w:tentative="1">
+      <w:start w:val="1"/>
+      <w:numFmt w:val="lowerLetter"/>
+      <w:lvlText w:val="%8."/>
+      <w:lvlJc w:val="left"/>
+      <w:pPr>
+        <w:ind w:left="6120" w:hanging="360"/>
+      </w:pPr>
+    </w:lvl>
+    <w:lvl w:ilvl="8" w:tplc="0409001B" w:tentative="1">
+      <w:start w:val="1"/>
+      <w:numFmt w:val="lowerRoman"/>
+      <w:lvlText w:val="%9."/>
+      <w:lvlJc w:val="right"/>
+      <w:pPr>
+        <w:ind w:left="6840" w:hanging="180"/>
+      </w:pPr>
+    </w:lvl>
+  </w:abstractNum>
   <w:num w:numId="1">
     <w:abstractNumId w:val="0"/>
+  </w:num>
+  <w:num w:numId="2">
+    <w:abstractNumId w:val="1"/>
+  </w:num>
+  <w:num w:numId="3">
+    <w:abstractNumId w:val="2"/>
   </w:num>
 </w:numbering>
 </file>
@@ -657,7 +1983,7 @@
       </w:pPr>
     </w:pPrDefault>
   </w:docDefaults>
-  <w:latentStyles w:defLockedState="0" w:defUIPriority="99" w:defSemiHidden="0" w:defUnhideWhenUsed="0" w:defQFormat="0" w:count="374">
+  <w:latentStyles w:defLockedState="0" w:defUIPriority="99" w:defSemiHidden="0" w:defUnhideWhenUsed="0" w:defQFormat="0" w:count="375">
     <w:lsdException w:name="Normal" w:uiPriority="0" w:qFormat="1"/>
     <w:lsdException w:name="heading 1" w:uiPriority="9" w:qFormat="1"/>
     <w:lsdException w:name="heading 2" w:semiHidden="1" w:uiPriority="9" w:unhideWhenUsed="1" w:qFormat="1"/>
@@ -1032,6 +2358,7 @@
     <w:lsdException w:name="Mention" w:semiHidden="1" w:unhideWhenUsed="1"/>
     <w:lsdException w:name="Smart Hyperlink" w:semiHidden="1" w:unhideWhenUsed="1"/>
     <w:lsdException w:name="Hashtag" w:semiHidden="1" w:unhideWhenUsed="1"/>
+    <w:lsdException w:name="Unresolved Mention" w:semiHidden="1" w:unhideWhenUsed="1"/>
   </w:latentStyles>
   <w:style w:type="paragraph" w:default="1" w:styleId="Normal">
     <w:name w:val="Normal"/>
@@ -1162,6 +2489,52 @@
         <w:insideV w:val="single" w:sz="4" w:space="0" w:color="auto"/>
       </w:tblBorders>
     </w:tblPr>
+  </w:style>
+  <w:style w:type="paragraph" w:styleId="HTMLPreformatted">
+    <w:name w:val="HTML Preformatted"/>
+    <w:basedOn w:val="Normal"/>
+    <w:link w:val="HTMLPreformattedChar"/>
+    <w:uiPriority w:val="99"/>
+    <w:unhideWhenUsed/>
+    <w:rsid w:val="0085535C"/>
+    <w:pPr>
+      <w:tabs>
+        <w:tab w:val="left" w:pos="916"/>
+        <w:tab w:val="left" w:pos="1832"/>
+        <w:tab w:val="left" w:pos="2748"/>
+        <w:tab w:val="left" w:pos="3664"/>
+        <w:tab w:val="left" w:pos="4580"/>
+        <w:tab w:val="left" w:pos="5496"/>
+        <w:tab w:val="left" w:pos="6412"/>
+        <w:tab w:val="left" w:pos="7328"/>
+        <w:tab w:val="left" w:pos="8244"/>
+        <w:tab w:val="left" w:pos="9160"/>
+        <w:tab w:val="left" w:pos="10076"/>
+        <w:tab w:val="left" w:pos="10992"/>
+        <w:tab w:val="left" w:pos="11908"/>
+        <w:tab w:val="left" w:pos="12824"/>
+        <w:tab w:val="left" w:pos="13740"/>
+        <w:tab w:val="left" w:pos="14656"/>
+      </w:tabs>
+      <w:spacing w:after="0" w:line="240" w:lineRule="auto"/>
+    </w:pPr>
+    <w:rPr>
+      <w:rFonts w:ascii="Courier New" w:eastAsia="Times New Roman" w:hAnsi="Courier New" w:cs="Courier New"/>
+      <w:sz w:val="20"/>
+      <w:szCs w:val="20"/>
+    </w:rPr>
+  </w:style>
+  <w:style w:type="character" w:customStyle="1" w:styleId="HTMLPreformattedChar">
+    <w:name w:val="HTML Preformatted Char"/>
+    <w:basedOn w:val="DefaultParagraphFont"/>
+    <w:link w:val="HTMLPreformatted"/>
+    <w:uiPriority w:val="99"/>
+    <w:rsid w:val="0085535C"/>
+    <w:rPr>
+      <w:rFonts w:ascii="Courier New" w:eastAsia="Times New Roman" w:hAnsi="Courier New" w:cs="Courier New"/>
+      <w:sz w:val="20"/>
+      <w:szCs w:val="20"/>
+    </w:rPr>
   </w:style>
 </w:styles>
 </file>

</xml_diff>